<commit_message>
updated docs with better res figures
</commit_message>
<xml_diff>
--- a/refpoints/spict_only_effort.docx
+++ b/refpoints/spict_only_effort.docx
@@ -4180,15 +4180,20 @@
       </w:pPr>
     </w:p>
     <w:p>
+      <w:pPr>
+        <w:rPr>
+          <w:lang w:val="nl-NL"/>
+        </w:rPr>
+      </w:pPr>
       <w:r>
         <w:rPr>
           <w:noProof/>
           <w:lang w:eastAsia="en-GB"/>
         </w:rPr>
         <w:drawing>
-          <wp:inline distT="0" distB="0" distL="0" distR="0" wp14:anchorId="435EBC90" wp14:editId="3D3BD0CB">
-            <wp:extent cx="5760720" cy="5760720"/>
-            <wp:effectExtent l="0" t="0" r="0" b="0"/>
+          <wp:inline distT="0" distB="0" distL="0" distR="0" wp14:anchorId="725D712E" wp14:editId="2F8A6C83">
+            <wp:extent cx="5760720" cy="3883025"/>
+            <wp:effectExtent l="0" t="0" r="0" b="3175"/>
             <wp:docPr id="1" name="Picture 1"/>
             <wp:cNvGraphicFramePr>
               <a:graphicFrameLocks xmlns:a="http://schemas.openxmlformats.org/drawingml/2006/main" noChangeAspect="1"/>
@@ -4209,7 +4214,7 @@
                   <pic:spPr>
                     <a:xfrm>
                       <a:off x="0" y="0"/>
-                      <a:ext cx="5760720" cy="5760720"/>
+                      <a:ext cx="5760720" cy="3883025"/>
                     </a:xfrm>
                     <a:prstGeom prst="rect">
                       <a:avLst/>
@@ -4222,7 +4227,13 @@
         </w:drawing>
       </w:r>
     </w:p>
-    <w:p/>
+    <w:p>
+      <w:pPr>
+        <w:rPr>
+          <w:lang w:val="nl-NL"/>
+        </w:rPr>
+      </w:pPr>
+    </w:p>
     <w:p>
       <w:r>
         <w:rPr>
@@ -5085,10 +5096,7 @@
         <w:t>[1] "relative convergence (4)"</w:t>
       </w:r>
     </w:p>
-    <w:p>
-      <w:bookmarkStart w:id="0" w:name="_GoBack"/>
-      <w:bookmarkEnd w:id="0"/>
-    </w:p>
+    <w:p/>
     <w:p>
       <w:r>
         <w:rPr>
@@ -5097,10 +5105,10 @@
         </w:rPr>
         <w:lastRenderedPageBreak/>
         <w:drawing>
-          <wp:inline distT="0" distB="0" distL="0" distR="0" wp14:anchorId="3085398B" wp14:editId="2616901A">
-            <wp:extent cx="5760720" cy="5760720"/>
+          <wp:inline distT="0" distB="0" distL="0" distR="0" wp14:anchorId="58DAF84F" wp14:editId="717DE0E2">
+            <wp:extent cx="5760720" cy="5339080"/>
             <wp:effectExtent l="0" t="0" r="0" b="0"/>
-            <wp:docPr id="4" name="Picture 4"/>
+            <wp:docPr id="7" name="Picture 7"/>
             <wp:cNvGraphicFramePr>
               <a:graphicFrameLocks xmlns:a="http://schemas.openxmlformats.org/drawingml/2006/main" noChangeAspect="1"/>
             </wp:cNvGraphicFramePr>
@@ -5120,7 +5128,7 @@
                   <pic:spPr>
                     <a:xfrm>
                       <a:off x="0" y="0"/>
-                      <a:ext cx="5760720" cy="5760720"/>
+                      <a:ext cx="5760720" cy="5339080"/>
                     </a:xfrm>
                     <a:prstGeom prst="rect">
                       <a:avLst/>
@@ -5142,10 +5150,10 @@
         </w:rPr>
         <w:lastRenderedPageBreak/>
         <w:drawing>
-          <wp:inline distT="0" distB="0" distL="0" distR="0" wp14:anchorId="4D0C02FB" wp14:editId="58505348">
-            <wp:extent cx="5760720" cy="5760720"/>
-            <wp:effectExtent l="0" t="0" r="0" b="0"/>
-            <wp:docPr id="5" name="Picture 5"/>
+          <wp:inline distT="0" distB="0" distL="0" distR="0" wp14:anchorId="2C1D1A77" wp14:editId="14EC844F">
+            <wp:extent cx="5760720" cy="4168140"/>
+            <wp:effectExtent l="0" t="0" r="0" b="3810"/>
+            <wp:docPr id="8" name="Picture 8"/>
             <wp:cNvGraphicFramePr>
               <a:graphicFrameLocks xmlns:a="http://schemas.openxmlformats.org/drawingml/2006/main" noChangeAspect="1"/>
             </wp:cNvGraphicFramePr>
@@ -5165,7 +5173,7 @@
                   <pic:spPr>
                     <a:xfrm>
                       <a:off x="0" y="0"/>
-                      <a:ext cx="5760720" cy="5760720"/>
+                      <a:ext cx="5760720" cy="4168140"/>
                     </a:xfrm>
                     <a:prstGeom prst="rect">
                       <a:avLst/>
@@ -5180,6 +5188,7 @@
     </w:p>
     <w:p/>
     <w:p>
+      <w:bookmarkStart w:id="0" w:name="_GoBack"/>
       <w:r>
         <w:rPr>
           <w:noProof/>
@@ -5222,6 +5231,7 @@
           </wp:inline>
         </w:drawing>
       </w:r>
+      <w:bookmarkEnd w:id="0"/>
     </w:p>
     <w:sectPr>
       <w:pgSz w:w="11906" w:h="16838"/>

</xml_diff>